<commit_message>
added to word doc and pdf class diagram
</commit_message>
<xml_diff>
--- a/mgkramer_assignment3_Scribe.docx
+++ b/mgkramer_assignment3_Scribe.docx
@@ -16,8 +16,21 @@
         <w:pStyle w:val="Heading2"/>
       </w:pPr>
       <w:r>
-        <w:t>2.1 Task 1 : Implementation Description. (2 points )</w:t>
-      </w:r>
+        <w:t xml:space="preserve">2.1 Task </w:t>
+      </w:r>
+      <w:proofErr w:type="gramStart"/>
+      <w:r>
+        <w:t>1 :</w:t>
+      </w:r>
+      <w:proofErr w:type="gramEnd"/>
+      <w:r>
+        <w:t xml:space="preserve"> Implementation Description. (2 </w:t>
+      </w:r>
+      <w:proofErr w:type="gramStart"/>
+      <w:r>
+        <w:t>points )</w:t>
+      </w:r>
+      <w:proofErr w:type="gramEnd"/>
     </w:p>
     <w:p/>
     <w:p>
@@ -30,6 +43,79 @@
     </w:p>
     <w:p/>
     <w:p>
+      <w:r>
+        <w:t>With both the abstract factory pattern for different semantic element types according to different</w:t>
+      </w:r>
+    </w:p>
+    <w:p>
+      <w:r>
+        <w:t xml:space="preserve">customer types it is quite easy to add or remove these and thusly this design is quite flexible. </w:t>
+      </w:r>
+    </w:p>
+    <w:p>
+      <w:r>
+        <w:t>It deserves noting that with five distinct customer types as per the requirements the number</w:t>
+      </w:r>
+    </w:p>
+    <w:p>
+      <w:r>
+        <w:t xml:space="preserve">of corresponding semantic element classes grows very quickly, 3 for every 1 new customer type. </w:t>
+      </w:r>
+    </w:p>
+    <w:p>
+      <w:r>
+        <w:t>With the given requirements, the elements package is approaching 20 classes. Further, the email</w:t>
+      </w:r>
+    </w:p>
+    <w:p>
+      <w:r>
+        <w:t>package is approaching 15 classes, mostly different customer type classes. Increased code means</w:t>
+      </w:r>
+    </w:p>
+    <w:p>
+      <w:r>
+        <w:t xml:space="preserve">more code to maintain, however, the flexibility is good as previously mentioned. </w:t>
+      </w:r>
+    </w:p>
+    <w:p/>
+    <w:p>
+      <w:r>
+        <w:t>Further, the decorator pattern, shown in the utilities package, is also quite flexible with</w:t>
+      </w:r>
+    </w:p>
+    <w:p>
+      <w:r>
+        <w:t xml:space="preserve">regards to adding or removing functionalities following this pattern. Therein lies the beauty </w:t>
+      </w:r>
+    </w:p>
+    <w:p>
+      <w:r>
+        <w:t xml:space="preserve">of the pattern. </w:t>
+      </w:r>
+    </w:p>
+    <w:p/>
+    <w:p>
+      <w:r>
+        <w:t xml:space="preserve">Both the abstract factory pattern and the decorator pattern are demonstrating high cohesion </w:t>
+      </w:r>
+    </w:p>
+    <w:p>
+      <w:r>
+        <w:t xml:space="preserve">and low coupling, resulting in high flexibility. Removing a class or adding a class in either </w:t>
+      </w:r>
+    </w:p>
+    <w:p>
+      <w:r>
+        <w:t>class is a simple as that, no adjustments to code outside of the class being added or removed</w:t>
+      </w:r>
+    </w:p>
+    <w:p>
+      <w:r>
+        <w:t>are necessary.</w:t>
+      </w:r>
+    </w:p>
+    <w:p/>
+    <w:p>
       <w:pPr>
         <w:autoSpaceDE w:val="0"/>
         <w:autoSpaceDN w:val="0"/>
@@ -96,13 +182,810 @@
           <w:sz w:val="24"/>
           <w:szCs w:val="24"/>
         </w:rPr>
+        <w:t>Even though this implementation demo</w:t>
+      </w:r>
+      <w:r>
+        <w:rPr>
+          <w:rFonts w:ascii="NimbusRomNo9L-Regu" w:hAnsi="NimbusRomNo9L-Regu" w:cs="NimbusRomNo9L-Regu"/>
+          <w:sz w:val="24"/>
+          <w:szCs w:val="24"/>
+        </w:rPr>
+        <w:t>n</w:t>
+      </w:r>
+      <w:r>
+        <w:rPr>
+          <w:rFonts w:ascii="NimbusRomNo9L-Regu" w:hAnsi="NimbusRomNo9L-Regu" w:cs="NimbusRomNo9L-Regu"/>
+          <w:sz w:val="24"/>
+          <w:szCs w:val="24"/>
+        </w:rPr>
+        <w:t xml:space="preserve">strates the layering of three patterns (Singleton EmailGenerationSystem, </w:t>
+      </w:r>
+    </w:p>
+    <w:p>
+      <w:pPr>
+        <w:autoSpaceDE w:val="0"/>
+        <w:autoSpaceDN w:val="0"/>
+        <w:adjustRightInd w:val="0"/>
+        <w:spacing w:after="0" w:line="240" w:lineRule="auto"/>
+        <w:rPr>
+          <w:rFonts w:ascii="NimbusRomNo9L-Regu" w:hAnsi="NimbusRomNo9L-Regu" w:cs="NimbusRomNo9L-Regu"/>
+          <w:sz w:val="24"/>
+          <w:szCs w:val="24"/>
+        </w:rPr>
+      </w:pPr>
+      <w:r>
+        <w:rPr>
+          <w:rFonts w:ascii="NimbusRomNo9L-Regu" w:hAnsi="NimbusRomNo9L-Regu" w:cs="NimbusRomNo9L-Regu"/>
+          <w:sz w:val="24"/>
+          <w:szCs w:val="24"/>
+        </w:rPr>
+        <w:t>the abstract factory for semantic elements according to customer types, and the decorator pattern</w:t>
+      </w:r>
+    </w:p>
+    <w:p>
+      <w:pPr>
+        <w:autoSpaceDE w:val="0"/>
+        <w:autoSpaceDN w:val="0"/>
+        <w:adjustRightInd w:val="0"/>
+        <w:spacing w:after="0" w:line="240" w:lineRule="auto"/>
+        <w:rPr>
+          <w:rFonts w:ascii="NimbusRomNo9L-Regu" w:hAnsi="NimbusRomNo9L-Regu" w:cs="NimbusRomNo9L-Regu"/>
+          <w:sz w:val="24"/>
+          <w:szCs w:val="24"/>
+        </w:rPr>
+      </w:pPr>
+      <w:r>
+        <w:rPr>
+          <w:rFonts w:ascii="NimbusRomNo9L-Regu" w:hAnsi="NimbusRomNo9L-Regu" w:cs="NimbusRomNo9L-Regu"/>
+          <w:sz w:val="24"/>
+          <w:szCs w:val="24"/>
+        </w:rPr>
+        <w:t>for ad hoc functionality to the emails such as spell and grammar checks and e</w:t>
+      </w:r>
+      <w:r>
+        <w:rPr>
+          <w:rFonts w:ascii="NimbusRomNo9L-Regu" w:hAnsi="NimbusRomNo9L-Regu" w:cs="NimbusRomNo9L-Regu"/>
+          <w:sz w:val="24"/>
+          <w:szCs w:val="24"/>
+        </w:rPr>
+        <w:t>n</w:t>
+      </w:r>
+      <w:r>
+        <w:rPr>
+          <w:rFonts w:ascii="NimbusRomNo9L-Regu" w:hAnsi="NimbusRomNo9L-Regu" w:cs="NimbusRomNo9L-Regu"/>
+          <w:sz w:val="24"/>
+          <w:szCs w:val="24"/>
+        </w:rPr>
+        <w:t>cryption)</w:t>
+      </w:r>
+    </w:p>
+    <w:p>
+      <w:pPr>
+        <w:autoSpaceDE w:val="0"/>
+        <w:autoSpaceDN w:val="0"/>
+        <w:adjustRightInd w:val="0"/>
+        <w:spacing w:after="0" w:line="240" w:lineRule="auto"/>
+        <w:rPr>
+          <w:rFonts w:ascii="NimbusRomNo9L-Regu" w:hAnsi="NimbusRomNo9L-Regu" w:cs="NimbusRomNo9L-Regu"/>
+          <w:sz w:val="24"/>
+          <w:szCs w:val="24"/>
+        </w:rPr>
+      </w:pPr>
+      <w:r>
+        <w:rPr>
+          <w:rFonts w:ascii="NimbusRomNo9L-Regu" w:hAnsi="NimbusRomNo9L-Regu" w:cs="NimbusRomNo9L-Regu"/>
+          <w:sz w:val="24"/>
+          <w:szCs w:val="24"/>
+        </w:rPr>
+        <w:t xml:space="preserve">the implementation remains simple and intuitive to understand given a basic understanding </w:t>
+      </w:r>
+    </w:p>
+    <w:p>
+      <w:pPr>
+        <w:autoSpaceDE w:val="0"/>
+        <w:autoSpaceDN w:val="0"/>
+        <w:adjustRightInd w:val="0"/>
+        <w:spacing w:after="0" w:line="240" w:lineRule="auto"/>
+        <w:rPr>
+          <w:rFonts w:ascii="NimbusRomNo9L-Regu" w:hAnsi="NimbusRomNo9L-Regu" w:cs="NimbusRomNo9L-Regu"/>
+          <w:sz w:val="24"/>
+          <w:szCs w:val="24"/>
+        </w:rPr>
+      </w:pPr>
+      <w:r>
+        <w:rPr>
+          <w:rFonts w:ascii="NimbusRomNo9L-Regu" w:hAnsi="NimbusRomNo9L-Regu" w:cs="NimbusRomNo9L-Regu"/>
+          <w:sz w:val="24"/>
+          <w:szCs w:val="24"/>
+        </w:rPr>
+        <w:lastRenderedPageBreak/>
+        <w:t xml:space="preserve">of the requirements provided by the </w:t>
+      </w:r>
+      <w:r>
+        <w:rPr>
+          <w:rFonts w:ascii="NimbusRomNo9L-Regu" w:hAnsi="NimbusRomNo9L-Regu" w:cs="NimbusRomNo9L-Regu"/>
+          <w:sz w:val="24"/>
+          <w:szCs w:val="24"/>
+        </w:rPr>
+        <w:t>assignment</w:t>
+      </w:r>
+      <w:r>
+        <w:rPr>
+          <w:rFonts w:ascii="NimbusRomNo9L-Regu" w:hAnsi="NimbusRomNo9L-Regu" w:cs="NimbusRomNo9L-Regu"/>
+          <w:sz w:val="24"/>
+          <w:szCs w:val="24"/>
+        </w:rPr>
+        <w:t>. Although there are surely other ways to satisfy</w:t>
+      </w:r>
+    </w:p>
+    <w:p>
+      <w:pPr>
+        <w:autoSpaceDE w:val="0"/>
+        <w:autoSpaceDN w:val="0"/>
+        <w:adjustRightInd w:val="0"/>
+        <w:spacing w:after="0" w:line="240" w:lineRule="auto"/>
+        <w:rPr>
+          <w:rFonts w:ascii="NimbusRomNo9L-Regu" w:hAnsi="NimbusRomNo9L-Regu" w:cs="NimbusRomNo9L-Regu"/>
+          <w:sz w:val="24"/>
+          <w:szCs w:val="24"/>
+        </w:rPr>
+      </w:pPr>
+      <w:r>
+        <w:rPr>
+          <w:rFonts w:ascii="NimbusRomNo9L-Regu" w:hAnsi="NimbusRomNo9L-Regu" w:cs="NimbusRomNo9L-Regu"/>
+          <w:sz w:val="24"/>
+          <w:szCs w:val="24"/>
+        </w:rPr>
+        <w:t xml:space="preserve">the requirements, it seems that this layering of these three designs may be the most </w:t>
+      </w:r>
+    </w:p>
+    <w:p>
+      <w:pPr>
+        <w:autoSpaceDE w:val="0"/>
+        <w:autoSpaceDN w:val="0"/>
+        <w:adjustRightInd w:val="0"/>
+        <w:spacing w:after="0" w:line="240" w:lineRule="auto"/>
+        <w:rPr>
+          <w:rFonts w:ascii="NimbusRomNo9L-Regu" w:hAnsi="NimbusRomNo9L-Regu" w:cs="NimbusRomNo9L-Regu"/>
+          <w:sz w:val="24"/>
+          <w:szCs w:val="24"/>
+        </w:rPr>
+      </w:pPr>
+      <w:r>
+        <w:rPr>
+          <w:rFonts w:ascii="NimbusRomNo9L-Regu" w:hAnsi="NimbusRomNo9L-Regu" w:cs="NimbusRomNo9L-Regu"/>
+          <w:sz w:val="24"/>
+          <w:szCs w:val="24"/>
+        </w:rPr>
+        <w:t xml:space="preserve">intuitive approach. If different semantic elements are needed per customer </w:t>
+      </w:r>
+      <w:proofErr w:type="gramStart"/>
+      <w:r>
+        <w:rPr>
+          <w:rFonts w:ascii="NimbusRomNo9L-Regu" w:hAnsi="NimbusRomNo9L-Regu" w:cs="NimbusRomNo9L-Regu"/>
+          <w:sz w:val="24"/>
+          <w:szCs w:val="24"/>
+        </w:rPr>
+        <w:t>types</w:t>
+      </w:r>
+      <w:proofErr w:type="gramEnd"/>
+      <w:r>
+        <w:rPr>
+          <w:rFonts w:ascii="NimbusRomNo9L-Regu" w:hAnsi="NimbusRomNo9L-Regu" w:cs="NimbusRomNo9L-Regu"/>
+          <w:sz w:val="24"/>
+          <w:szCs w:val="24"/>
+        </w:rPr>
+        <w:t xml:space="preserve"> it makes sense</w:t>
+      </w:r>
+    </w:p>
+    <w:p>
+      <w:pPr>
+        <w:autoSpaceDE w:val="0"/>
+        <w:autoSpaceDN w:val="0"/>
+        <w:adjustRightInd w:val="0"/>
+        <w:spacing w:after="0" w:line="240" w:lineRule="auto"/>
+        <w:rPr>
+          <w:rFonts w:ascii="NimbusRomNo9L-Regu" w:hAnsi="NimbusRomNo9L-Regu" w:cs="NimbusRomNo9L-Regu"/>
+          <w:sz w:val="24"/>
+          <w:szCs w:val="24"/>
+        </w:rPr>
+      </w:pPr>
+      <w:r>
+        <w:rPr>
+          <w:rFonts w:ascii="NimbusRomNo9L-Regu" w:hAnsi="NimbusRomNo9L-Regu" w:cs="NimbusRomNo9L-Regu"/>
+          <w:sz w:val="24"/>
+          <w:szCs w:val="24"/>
+        </w:rPr>
+        <w:t xml:space="preserve">to start there, the abstract factory allows for high cohesion and low coupling to achieve this. </w:t>
+      </w:r>
+    </w:p>
+    <w:p>
+      <w:pPr>
+        <w:autoSpaceDE w:val="0"/>
+        <w:autoSpaceDN w:val="0"/>
+        <w:adjustRightInd w:val="0"/>
+        <w:spacing w:after="0" w:line="240" w:lineRule="auto"/>
+        <w:rPr>
+          <w:rFonts w:ascii="NimbusRomNo9L-Regu" w:hAnsi="NimbusRomNo9L-Regu" w:cs="NimbusRomNo9L-Regu"/>
+          <w:sz w:val="24"/>
+          <w:szCs w:val="24"/>
+        </w:rPr>
+      </w:pPr>
+      <w:r>
+        <w:rPr>
+          <w:rFonts w:ascii="NimbusRomNo9L-Regu" w:hAnsi="NimbusRomNo9L-Regu" w:cs="NimbusRomNo9L-Regu"/>
+          <w:sz w:val="24"/>
+          <w:szCs w:val="24"/>
+        </w:rPr>
+        <w:t xml:space="preserve">The decorator pattern allows for high cohesion and low coupling to achieve adding </w:t>
+      </w:r>
+    </w:p>
+    <w:p>
+      <w:pPr>
+        <w:autoSpaceDE w:val="0"/>
+        <w:autoSpaceDN w:val="0"/>
+        <w:adjustRightInd w:val="0"/>
+        <w:spacing w:after="0" w:line="240" w:lineRule="auto"/>
+        <w:rPr>
+          <w:rFonts w:ascii="NimbusRomNo9L-Regu" w:hAnsi="NimbusRomNo9L-Regu" w:cs="NimbusRomNo9L-Regu"/>
+          <w:sz w:val="24"/>
+          <w:szCs w:val="24"/>
+        </w:rPr>
+      </w:pPr>
+      <w:r>
+        <w:rPr>
+          <w:rFonts w:ascii="NimbusRomNo9L-Regu" w:hAnsi="NimbusRomNo9L-Regu" w:cs="NimbusRomNo9L-Regu"/>
+          <w:sz w:val="24"/>
+          <w:szCs w:val="24"/>
+        </w:rPr>
+        <w:t xml:space="preserve">functionalities at will to emails and a Singleton is perhaps the only way to enforce a </w:t>
+      </w:r>
+    </w:p>
+    <w:p>
+      <w:pPr>
+        <w:autoSpaceDE w:val="0"/>
+        <w:autoSpaceDN w:val="0"/>
+        <w:adjustRightInd w:val="0"/>
+        <w:spacing w:after="0" w:line="240" w:lineRule="auto"/>
+        <w:rPr>
+          <w:rFonts w:ascii="NimbusRomNo9L-Regu" w:hAnsi="NimbusRomNo9L-Regu" w:cs="NimbusRomNo9L-Regu"/>
+          <w:sz w:val="24"/>
+          <w:szCs w:val="24"/>
+        </w:rPr>
+      </w:pPr>
+      <w:r>
+        <w:rPr>
+          <w:rFonts w:ascii="NimbusRomNo9L-Regu" w:hAnsi="NimbusRomNo9L-Regu" w:cs="NimbusRomNo9L-Regu"/>
+          <w:sz w:val="24"/>
+          <w:szCs w:val="24"/>
+        </w:rPr>
+        <w:t>central, singular generation system. Although the parts are complex and the overall design</w:t>
+      </w:r>
+    </w:p>
+    <w:p>
+      <w:pPr>
+        <w:autoSpaceDE w:val="0"/>
+        <w:autoSpaceDN w:val="0"/>
+        <w:adjustRightInd w:val="0"/>
+        <w:spacing w:after="0" w:line="240" w:lineRule="auto"/>
+        <w:rPr>
+          <w:rFonts w:ascii="NimbusRomNo9L-Regu" w:hAnsi="NimbusRomNo9L-Regu" w:cs="NimbusRomNo9L-Regu"/>
+          <w:sz w:val="24"/>
+          <w:szCs w:val="24"/>
+        </w:rPr>
+      </w:pPr>
+      <w:r>
+        <w:rPr>
+          <w:rFonts w:ascii="NimbusRomNo9L-Regu" w:hAnsi="NimbusRomNo9L-Regu" w:cs="NimbusRomNo9L-Regu"/>
+          <w:sz w:val="24"/>
+          <w:szCs w:val="24"/>
+        </w:rPr>
+        <w:t xml:space="preserve">is layered, the </w:t>
+      </w:r>
+      <w:r>
+        <w:rPr>
+          <w:rFonts w:ascii="NimbusRomNo9L-Regu" w:hAnsi="NimbusRomNo9L-Regu" w:cs="NimbusRomNo9L-Regu"/>
+          <w:sz w:val="24"/>
+          <w:szCs w:val="24"/>
+        </w:rPr>
+        <w:t>implementation</w:t>
+      </w:r>
+      <w:r>
+        <w:rPr>
+          <w:rFonts w:ascii="NimbusRomNo9L-Regu" w:hAnsi="NimbusRomNo9L-Regu" w:cs="NimbusRomNo9L-Regu"/>
+          <w:sz w:val="24"/>
+          <w:szCs w:val="24"/>
+        </w:rPr>
+        <w:t xml:space="preserve"> seems to remain simple and </w:t>
+      </w:r>
+      <w:r>
+        <w:rPr>
+          <w:rFonts w:ascii="NimbusRomNo9L-Regu" w:hAnsi="NimbusRomNo9L-Regu" w:cs="NimbusRomNo9L-Regu"/>
+          <w:sz w:val="24"/>
+          <w:szCs w:val="24"/>
+        </w:rPr>
+        <w:t xml:space="preserve">understandable </w:t>
+      </w:r>
+      <w:r>
+        <w:rPr>
+          <w:rFonts w:ascii="NimbusRomNo9L-Regu" w:hAnsi="NimbusRomNo9L-Regu" w:cs="NimbusRomNo9L-Regu"/>
+          <w:sz w:val="24"/>
+          <w:szCs w:val="24"/>
+        </w:rPr>
+        <w:t>consequently.</w:t>
+      </w:r>
+    </w:p>
+    <w:p>
+      <w:pPr>
+        <w:autoSpaceDE w:val="0"/>
+        <w:autoSpaceDN w:val="0"/>
+        <w:adjustRightInd w:val="0"/>
+        <w:spacing w:after="0" w:line="240" w:lineRule="auto"/>
+        <w:rPr>
+          <w:rFonts w:ascii="NimbusRomNo9L-Regu" w:hAnsi="NimbusRomNo9L-Regu" w:cs="NimbusRomNo9L-Regu"/>
+          <w:sz w:val="24"/>
+          <w:szCs w:val="24"/>
+        </w:rPr>
+      </w:pPr>
+    </w:p>
+    <w:p>
+      <w:pPr>
+        <w:autoSpaceDE w:val="0"/>
+        <w:autoSpaceDN w:val="0"/>
+        <w:adjustRightInd w:val="0"/>
+        <w:spacing w:after="0" w:line="240" w:lineRule="auto"/>
+        <w:rPr>
+          <w:rFonts w:ascii="NimbusRomNo9L-Regu" w:hAnsi="NimbusRomNo9L-Regu" w:cs="NimbusRomNo9L-Regu"/>
+          <w:sz w:val="24"/>
+          <w:szCs w:val="24"/>
+        </w:rPr>
+      </w:pPr>
+      <w:r>
+        <w:rPr>
+          <w:rFonts w:ascii="NimbusRomNo9L-Regu" w:hAnsi="NimbusRomNo9L-Regu" w:cs="NimbusRomNo9L-Regu"/>
+          <w:sz w:val="24"/>
+          <w:szCs w:val="24"/>
+        </w:rPr>
         <w:t xml:space="preserve">• </w:t>
       </w:r>
+      <w:proofErr w:type="gramStart"/>
       <w:r>
         <w:rPr>
           <w:rStyle w:val="Heading3Char"/>
         </w:rPr>
-        <w:t>How you avoided duplicated code?</w:t>
+        <w:t>How</w:t>
+      </w:r>
+      <w:proofErr w:type="gramEnd"/>
+      <w:r>
+        <w:rPr>
+          <w:rStyle w:val="Heading3Char"/>
+        </w:rPr>
+        <w:t xml:space="preserve"> you avoided duplicated code?</w:t>
+      </w:r>
+    </w:p>
+    <w:p>
+      <w:pPr>
+        <w:autoSpaceDE w:val="0"/>
+        <w:autoSpaceDN w:val="0"/>
+        <w:adjustRightInd w:val="0"/>
+        <w:spacing w:after="0" w:line="240" w:lineRule="auto"/>
+        <w:rPr>
+          <w:rFonts w:ascii="NimbusRomNo9L-Regu" w:hAnsi="NimbusRomNo9L-Regu" w:cs="NimbusRomNo9L-Regu"/>
+          <w:sz w:val="24"/>
+          <w:szCs w:val="24"/>
+        </w:rPr>
+      </w:pPr>
+    </w:p>
+    <w:p>
+      <w:pPr>
+        <w:autoSpaceDE w:val="0"/>
+        <w:autoSpaceDN w:val="0"/>
+        <w:adjustRightInd w:val="0"/>
+        <w:spacing w:after="0" w:line="240" w:lineRule="auto"/>
+        <w:rPr>
+          <w:rFonts w:ascii="NimbusRomNo9L-Regu" w:hAnsi="NimbusRomNo9L-Regu" w:cs="NimbusRomNo9L-Regu"/>
+          <w:sz w:val="24"/>
+          <w:szCs w:val="24"/>
+        </w:rPr>
+      </w:pPr>
+      <w:r>
+        <w:rPr>
+          <w:rFonts w:ascii="NimbusRomNo9L-Regu" w:hAnsi="NimbusRomNo9L-Regu" w:cs="NimbusRomNo9L-Regu"/>
+          <w:sz w:val="24"/>
+          <w:szCs w:val="24"/>
+        </w:rPr>
+        <w:t xml:space="preserve">By adhering as strictly as possible to the patterns described above and factoring out </w:t>
+      </w:r>
+    </w:p>
+    <w:p>
+      <w:pPr>
+        <w:autoSpaceDE w:val="0"/>
+        <w:autoSpaceDN w:val="0"/>
+        <w:adjustRightInd w:val="0"/>
+        <w:spacing w:after="0" w:line="240" w:lineRule="auto"/>
+        <w:rPr>
+          <w:rFonts w:ascii="NimbusRomNo9L-Regu" w:hAnsi="NimbusRomNo9L-Regu" w:cs="NimbusRomNo9L-Regu"/>
+          <w:sz w:val="24"/>
+          <w:szCs w:val="24"/>
+        </w:rPr>
+      </w:pPr>
+      <w:r>
+        <w:rPr>
+          <w:rFonts w:ascii="NimbusRomNo9L-Regu" w:hAnsi="NimbusRomNo9L-Regu" w:cs="NimbusRomNo9L-Regu"/>
+          <w:sz w:val="24"/>
+          <w:szCs w:val="24"/>
+        </w:rPr>
+        <w:t xml:space="preserve">any necessary tangential processes such as verifying an email address provided </w:t>
+      </w:r>
+    </w:p>
+    <w:p>
+      <w:pPr>
+        <w:autoSpaceDE w:val="0"/>
+        <w:autoSpaceDN w:val="0"/>
+        <w:adjustRightInd w:val="0"/>
+        <w:spacing w:after="0" w:line="240" w:lineRule="auto"/>
+        <w:rPr>
+          <w:rFonts w:ascii="NimbusRomNo9L-Regu" w:hAnsi="NimbusRomNo9L-Regu" w:cs="NimbusRomNo9L-Regu"/>
+          <w:sz w:val="24"/>
+          <w:szCs w:val="24"/>
+        </w:rPr>
+      </w:pPr>
+      <w:r>
+        <w:rPr>
+          <w:rFonts w:ascii="NimbusRomNo9L-Regu" w:hAnsi="NimbusRomNo9L-Regu" w:cs="NimbusRomNo9L-Regu"/>
+          <w:sz w:val="24"/>
+          <w:szCs w:val="24"/>
+        </w:rPr>
+        <w:t xml:space="preserve">for a sender or receiver is in the proper format is factored out into </w:t>
+      </w:r>
+      <w:proofErr w:type="spellStart"/>
+      <w:proofErr w:type="gramStart"/>
+      <w:r>
+        <w:rPr>
+          <w:rFonts w:ascii="NimbusRomNo9L-Regu" w:hAnsi="NimbusRomNo9L-Regu" w:cs="NimbusRomNo9L-Regu"/>
+          <w:sz w:val="24"/>
+          <w:szCs w:val="24"/>
+        </w:rPr>
+        <w:t>it's</w:t>
+      </w:r>
+      <w:proofErr w:type="spellEnd"/>
+      <w:proofErr w:type="gramEnd"/>
+      <w:r>
+        <w:rPr>
+          <w:rFonts w:ascii="NimbusRomNo9L-Regu" w:hAnsi="NimbusRomNo9L-Regu" w:cs="NimbusRomNo9L-Regu"/>
+          <w:sz w:val="24"/>
+          <w:szCs w:val="24"/>
+        </w:rPr>
+        <w:t xml:space="preserve"> own function. </w:t>
+      </w:r>
+    </w:p>
+    <w:p>
+      <w:pPr>
+        <w:autoSpaceDE w:val="0"/>
+        <w:autoSpaceDN w:val="0"/>
+        <w:adjustRightInd w:val="0"/>
+        <w:spacing w:after="0" w:line="240" w:lineRule="auto"/>
+        <w:rPr>
+          <w:rFonts w:ascii="NimbusRomNo9L-Regu" w:hAnsi="NimbusRomNo9L-Regu" w:cs="NimbusRomNo9L-Regu"/>
+          <w:sz w:val="24"/>
+          <w:szCs w:val="24"/>
+        </w:rPr>
+      </w:pPr>
+      <w:r>
+        <w:rPr>
+          <w:rFonts w:ascii="NimbusRomNo9L-Regu" w:hAnsi="NimbusRomNo9L-Regu" w:cs="NimbusRomNo9L-Regu"/>
+          <w:sz w:val="24"/>
+          <w:szCs w:val="24"/>
+        </w:rPr>
+        <w:t xml:space="preserve">Even in the Main class, factoring out the log format </w:t>
+      </w:r>
+      <w:proofErr w:type="gramStart"/>
+      <w:r>
+        <w:rPr>
+          <w:rFonts w:ascii="NimbusRomNo9L-Regu" w:hAnsi="NimbusRomNo9L-Regu" w:cs="NimbusRomNo9L-Regu"/>
+          <w:sz w:val="24"/>
+          <w:szCs w:val="24"/>
+        </w:rPr>
+        <w:t xml:space="preserve">into  </w:t>
+      </w:r>
+      <w:r>
+        <w:rPr>
+          <w:rFonts w:ascii="NimbusRomNo9L-Regu" w:hAnsi="NimbusRomNo9L-Regu" w:cs="NimbusRomNo9L-Regu"/>
+          <w:sz w:val="24"/>
+          <w:szCs w:val="24"/>
+        </w:rPr>
+        <w:t>its</w:t>
+      </w:r>
+      <w:proofErr w:type="gramEnd"/>
+      <w:r>
+        <w:rPr>
+          <w:rFonts w:ascii="NimbusRomNo9L-Regu" w:hAnsi="NimbusRomNo9L-Regu" w:cs="NimbusRomNo9L-Regu"/>
+          <w:sz w:val="24"/>
+          <w:szCs w:val="24"/>
+        </w:rPr>
+        <w:t xml:space="preserve"> own function. Otherwise</w:t>
+      </w:r>
+    </w:p>
+    <w:p>
+      <w:pPr>
+        <w:autoSpaceDE w:val="0"/>
+        <w:autoSpaceDN w:val="0"/>
+        <w:adjustRightInd w:val="0"/>
+        <w:spacing w:after="0" w:line="240" w:lineRule="auto"/>
+        <w:rPr>
+          <w:rFonts w:ascii="NimbusRomNo9L-Regu" w:hAnsi="NimbusRomNo9L-Regu" w:cs="NimbusRomNo9L-Regu"/>
+          <w:sz w:val="24"/>
+          <w:szCs w:val="24"/>
+        </w:rPr>
+      </w:pPr>
+      <w:r>
+        <w:rPr>
+          <w:rFonts w:ascii="NimbusRomNo9L-Regu" w:hAnsi="NimbusRomNo9L-Regu" w:cs="NimbusRomNo9L-Regu"/>
+          <w:sz w:val="24"/>
+          <w:szCs w:val="24"/>
+        </w:rPr>
+        <w:t xml:space="preserve">there is very little repetition. Although it deserves mentioning that the </w:t>
+      </w:r>
+      <w:proofErr w:type="spellStart"/>
+      <w:proofErr w:type="gramStart"/>
+      <w:r>
+        <w:rPr>
+          <w:rFonts w:ascii="NimbusRomNo9L-Regu" w:hAnsi="NimbusRomNo9L-Regu" w:cs="NimbusRomNo9L-Regu"/>
+          <w:sz w:val="24"/>
+          <w:szCs w:val="24"/>
+        </w:rPr>
+        <w:t>assembleEmail</w:t>
+      </w:r>
+      <w:proofErr w:type="spellEnd"/>
+      <w:r>
+        <w:rPr>
+          <w:rFonts w:ascii="NimbusRomNo9L-Regu" w:hAnsi="NimbusRomNo9L-Regu" w:cs="NimbusRomNo9L-Regu"/>
+          <w:sz w:val="24"/>
+          <w:szCs w:val="24"/>
+        </w:rPr>
+        <w:t>(</w:t>
+      </w:r>
+      <w:proofErr w:type="gramEnd"/>
+      <w:r>
+        <w:rPr>
+          <w:rFonts w:ascii="NimbusRomNo9L-Regu" w:hAnsi="NimbusRomNo9L-Regu" w:cs="NimbusRomNo9L-Regu"/>
+          <w:sz w:val="24"/>
+          <w:szCs w:val="24"/>
+        </w:rPr>
+        <w:t xml:space="preserve">) </w:t>
+      </w:r>
+    </w:p>
+    <w:p>
+      <w:pPr>
+        <w:autoSpaceDE w:val="0"/>
+        <w:autoSpaceDN w:val="0"/>
+        <w:adjustRightInd w:val="0"/>
+        <w:spacing w:after="0" w:line="240" w:lineRule="auto"/>
+        <w:rPr>
+          <w:rFonts w:ascii="NimbusRomNo9L-Regu" w:hAnsi="NimbusRomNo9L-Regu" w:cs="NimbusRomNo9L-Regu"/>
+          <w:sz w:val="24"/>
+          <w:szCs w:val="24"/>
+        </w:rPr>
+      </w:pPr>
+      <w:r>
+        <w:rPr>
+          <w:rFonts w:ascii="NimbusRomNo9L-Regu" w:hAnsi="NimbusRomNo9L-Regu" w:cs="NimbusRomNo9L-Regu"/>
+          <w:sz w:val="24"/>
+          <w:szCs w:val="24"/>
+        </w:rPr>
+        <w:t xml:space="preserve">method of the utilities package classes (adhering to the decorator pattern), although </w:t>
+      </w:r>
+    </w:p>
+    <w:p>
+      <w:pPr>
+        <w:autoSpaceDE w:val="0"/>
+        <w:autoSpaceDN w:val="0"/>
+        <w:adjustRightInd w:val="0"/>
+        <w:spacing w:after="0" w:line="240" w:lineRule="auto"/>
+        <w:rPr>
+          <w:rFonts w:ascii="NimbusRomNo9L-Regu" w:hAnsi="NimbusRomNo9L-Regu" w:cs="NimbusRomNo9L-Regu"/>
+          <w:sz w:val="24"/>
+          <w:szCs w:val="24"/>
+        </w:rPr>
+      </w:pPr>
+      <w:r>
+        <w:rPr>
+          <w:rFonts w:ascii="NimbusRomNo9L-Regu" w:hAnsi="NimbusRomNo9L-Regu" w:cs="NimbusRomNo9L-Regu"/>
+          <w:sz w:val="24"/>
+          <w:szCs w:val="24"/>
+        </w:rPr>
+        <w:t xml:space="preserve">are similar are stand in's for essentially different algorithms. This goes for the </w:t>
+      </w:r>
+      <w:proofErr w:type="gramStart"/>
+      <w:r>
+        <w:rPr>
+          <w:rFonts w:ascii="NimbusRomNo9L-Regu" w:hAnsi="NimbusRomNo9L-Regu" w:cs="NimbusRomNo9L-Regu"/>
+          <w:sz w:val="24"/>
+          <w:szCs w:val="24"/>
+        </w:rPr>
+        <w:t>check(</w:t>
+      </w:r>
+      <w:proofErr w:type="gramEnd"/>
+      <w:r>
+        <w:rPr>
+          <w:rFonts w:ascii="NimbusRomNo9L-Regu" w:hAnsi="NimbusRomNo9L-Regu" w:cs="NimbusRomNo9L-Regu"/>
+          <w:sz w:val="24"/>
+          <w:szCs w:val="24"/>
+        </w:rPr>
+        <w:t xml:space="preserve">) </w:t>
+      </w:r>
+    </w:p>
+    <w:p>
+      <w:pPr>
+        <w:autoSpaceDE w:val="0"/>
+        <w:autoSpaceDN w:val="0"/>
+        <w:adjustRightInd w:val="0"/>
+        <w:spacing w:after="0" w:line="240" w:lineRule="auto"/>
+        <w:rPr>
+          <w:rFonts w:ascii="NimbusRomNo9L-Regu" w:hAnsi="NimbusRomNo9L-Regu" w:cs="NimbusRomNo9L-Regu"/>
+          <w:sz w:val="24"/>
+          <w:szCs w:val="24"/>
+        </w:rPr>
+      </w:pPr>
+      <w:r>
+        <w:rPr>
+          <w:rFonts w:ascii="NimbusRomNo9L-Regu" w:hAnsi="NimbusRomNo9L-Regu" w:cs="NimbusRomNo9L-Regu"/>
+          <w:sz w:val="24"/>
+          <w:szCs w:val="24"/>
+        </w:rPr>
+        <w:t xml:space="preserve">and </w:t>
+      </w:r>
+      <w:proofErr w:type="gramStart"/>
+      <w:r>
+        <w:rPr>
+          <w:rFonts w:ascii="NimbusRomNo9L-Regu" w:hAnsi="NimbusRomNo9L-Regu" w:cs="NimbusRomNo9L-Regu"/>
+          <w:sz w:val="24"/>
+          <w:szCs w:val="24"/>
+        </w:rPr>
+        <w:t>encrypt(</w:t>
+      </w:r>
+      <w:proofErr w:type="gramEnd"/>
+      <w:r>
+        <w:rPr>
+          <w:rFonts w:ascii="NimbusRomNo9L-Regu" w:hAnsi="NimbusRomNo9L-Regu" w:cs="NimbusRomNo9L-Regu"/>
+          <w:sz w:val="24"/>
+          <w:szCs w:val="24"/>
+        </w:rPr>
+        <w:t>) functions in the respective Checker and Encryptor classes as well. These</w:t>
+      </w:r>
+    </w:p>
+    <w:p>
+      <w:pPr>
+        <w:autoSpaceDE w:val="0"/>
+        <w:autoSpaceDN w:val="0"/>
+        <w:adjustRightInd w:val="0"/>
+        <w:spacing w:after="0" w:line="240" w:lineRule="auto"/>
+        <w:rPr>
+          <w:rFonts w:ascii="NimbusRomNo9L-Regu" w:hAnsi="NimbusRomNo9L-Regu" w:cs="NimbusRomNo9L-Regu"/>
+          <w:sz w:val="24"/>
+          <w:szCs w:val="24"/>
+        </w:rPr>
+      </w:pPr>
+      <w:r>
+        <w:rPr>
+          <w:rFonts w:ascii="NimbusRomNo9L-Regu" w:hAnsi="NimbusRomNo9L-Regu" w:cs="NimbusRomNo9L-Regu"/>
+          <w:sz w:val="24"/>
+          <w:szCs w:val="24"/>
+        </w:rPr>
+        <w:t xml:space="preserve">are currently placeholders for these respective algorithms since this assignment </w:t>
+      </w:r>
+      <w:proofErr w:type="gramStart"/>
+      <w:r>
+        <w:rPr>
+          <w:rFonts w:ascii="NimbusRomNo9L-Regu" w:hAnsi="NimbusRomNo9L-Regu" w:cs="NimbusRomNo9L-Regu"/>
+          <w:sz w:val="24"/>
+          <w:szCs w:val="24"/>
+        </w:rPr>
+        <w:t>was</w:t>
+      </w:r>
+      <w:proofErr w:type="gramEnd"/>
+      <w:r>
+        <w:rPr>
+          <w:rFonts w:ascii="NimbusRomNo9L-Regu" w:hAnsi="NimbusRomNo9L-Regu" w:cs="NimbusRomNo9L-Regu"/>
+          <w:sz w:val="24"/>
+          <w:szCs w:val="24"/>
+        </w:rPr>
+        <w:t xml:space="preserve"> </w:t>
+      </w:r>
+    </w:p>
+    <w:p>
+      <w:pPr>
+        <w:autoSpaceDE w:val="0"/>
+        <w:autoSpaceDN w:val="0"/>
+        <w:adjustRightInd w:val="0"/>
+        <w:spacing w:after="0" w:line="240" w:lineRule="auto"/>
+        <w:rPr>
+          <w:rFonts w:ascii="NimbusRomNo9L-Regu" w:hAnsi="NimbusRomNo9L-Regu" w:cs="NimbusRomNo9L-Regu"/>
+          <w:sz w:val="24"/>
+          <w:szCs w:val="24"/>
+        </w:rPr>
+      </w:pPr>
+      <w:r>
+        <w:rPr>
+          <w:rFonts w:ascii="NimbusRomNo9L-Regu" w:hAnsi="NimbusRomNo9L-Regu" w:cs="NimbusRomNo9L-Regu"/>
+          <w:sz w:val="24"/>
+          <w:szCs w:val="24"/>
+        </w:rPr>
+        <w:t xml:space="preserve">about the design and not these </w:t>
+      </w:r>
+      <w:r>
+        <w:rPr>
+          <w:rFonts w:ascii="NimbusRomNo9L-Regu" w:hAnsi="NimbusRomNo9L-Regu" w:cs="NimbusRomNo9L-Regu"/>
+          <w:sz w:val="24"/>
+          <w:szCs w:val="24"/>
+        </w:rPr>
+        <w:t>algorithms</w:t>
+      </w:r>
+      <w:r>
+        <w:rPr>
+          <w:rFonts w:ascii="NimbusRomNo9L-Regu" w:hAnsi="NimbusRomNo9L-Regu" w:cs="NimbusRomNo9L-Regu"/>
+          <w:sz w:val="24"/>
+          <w:szCs w:val="24"/>
+        </w:rPr>
+        <w:t xml:space="preserve"> which in of themselves are studies in </w:t>
+      </w:r>
+    </w:p>
+    <w:p>
+      <w:pPr>
+        <w:autoSpaceDE w:val="0"/>
+        <w:autoSpaceDN w:val="0"/>
+        <w:adjustRightInd w:val="0"/>
+        <w:spacing w:after="0" w:line="240" w:lineRule="auto"/>
+        <w:rPr>
+          <w:rFonts w:ascii="NimbusRomNo9L-Regu" w:hAnsi="NimbusRomNo9L-Regu" w:cs="NimbusRomNo9L-Regu"/>
+          <w:sz w:val="24"/>
+          <w:szCs w:val="24"/>
+        </w:rPr>
+      </w:pPr>
+      <w:r>
+        <w:rPr>
+          <w:rFonts w:ascii="NimbusRomNo9L-Regu" w:hAnsi="NimbusRomNo9L-Regu" w:cs="NimbusRomNo9L-Regu"/>
+          <w:sz w:val="24"/>
+          <w:szCs w:val="24"/>
+        </w:rPr>
+        <w:t>their own right - we're simply showing here where these belong in the design and consequently</w:t>
+      </w:r>
+    </w:p>
+    <w:p>
+      <w:pPr>
+        <w:autoSpaceDE w:val="0"/>
+        <w:autoSpaceDN w:val="0"/>
+        <w:adjustRightInd w:val="0"/>
+        <w:spacing w:after="0" w:line="240" w:lineRule="auto"/>
+        <w:rPr>
+          <w:rFonts w:ascii="NimbusRomNo9L-Regu" w:hAnsi="NimbusRomNo9L-Regu" w:cs="NimbusRomNo9L-Regu"/>
+          <w:sz w:val="24"/>
+          <w:szCs w:val="24"/>
+        </w:rPr>
+      </w:pPr>
+      <w:r>
+        <w:rPr>
+          <w:rFonts w:ascii="NimbusRomNo9L-Regu" w:hAnsi="NimbusRomNo9L-Regu" w:cs="NimbusRomNo9L-Regu"/>
+          <w:sz w:val="24"/>
+          <w:szCs w:val="24"/>
+        </w:rPr>
+        <w:t xml:space="preserve">the illusion of duplicated code may come across when in fact this is not an accurate </w:t>
+      </w:r>
+      <w:r>
+        <w:rPr>
+          <w:rFonts w:ascii="NimbusRomNo9L-Regu" w:hAnsi="NimbusRomNo9L-Regu" w:cs="NimbusRomNo9L-Regu"/>
+          <w:sz w:val="24"/>
+          <w:szCs w:val="24"/>
+        </w:rPr>
+        <w:t>assessment</w:t>
+      </w:r>
+      <w:r>
+        <w:rPr>
+          <w:rFonts w:ascii="NimbusRomNo9L-Regu" w:hAnsi="NimbusRomNo9L-Regu" w:cs="NimbusRomNo9L-Regu"/>
+          <w:sz w:val="24"/>
+          <w:szCs w:val="24"/>
+        </w:rPr>
+        <w:t>. Otherwise, by adhering to the respective patterns there is almost no duplicated code necessary.</w:t>
       </w:r>
     </w:p>
     <w:p>
@@ -142,14 +1025,64 @@
     <w:p/>
     <w:p>
       <w:r>
+        <w:t xml:space="preserve">Complete UML Class Diagram </w:t>
+      </w:r>
+      <w:hyperlink r:id="rId5" w:history="1">
+        <w:r>
+          <w:rPr>
+            <w:rStyle w:val="Hyperlink"/>
+          </w:rPr>
+          <w:t>li</w:t>
+        </w:r>
+        <w:r>
+          <w:rPr>
+            <w:rStyle w:val="Hyperlink"/>
+          </w:rPr>
+          <w:t>n</w:t>
+        </w:r>
+        <w:r>
+          <w:rPr>
+            <w:rStyle w:val="Hyperlink"/>
+          </w:rPr>
+          <w:t>k</w:t>
+        </w:r>
+      </w:hyperlink>
+      <w:r>
+        <w:t xml:space="preserve"> </w:t>
+      </w:r>
+    </w:p>
+    <w:p>
+      <w:pPr>
+        <w:pStyle w:val="Caption"/>
+        <w:keepNext/>
+      </w:pPr>
+      <w:fldSimple w:instr=" SEQ Figure \* ARABIC ">
+        <w:r>
+          <w:rPr>
+            <w:noProof/>
+          </w:rPr>
+          <w:t>1</w:t>
+        </w:r>
+      </w:fldSimple>
+      <w:r>
+        <w:t>. Scribe: Abstract Factory Pattern Class Diagram</w:t>
+      </w:r>
+    </w:p>
+    <w:p>
+      <w:pPr>
         <w:rPr>
           <w:noProof/>
         </w:rPr>
+      </w:pPr>
+      <w:r>
+        <w:rPr>
+          <w:noProof/>
+        </w:rPr>
         <w:drawing>
-          <wp:inline distT="0" distB="0" distL="0" distR="0" wp14:anchorId="0409046F" wp14:editId="2BBE5705">
-            <wp:extent cx="5943600" cy="3825875"/>
-            <wp:effectExtent l="0" t="0" r="0" b="3175"/>
-            <wp:docPr id="1" name="Picture 1" descr="Diagram&#10;&#10;Description automatically generated"/>
+          <wp:inline distT="0" distB="0" distL="0" distR="0" wp14:anchorId="51C3A339" wp14:editId="229A193A">
+            <wp:extent cx="5943600" cy="5154295"/>
+            <wp:effectExtent l="0" t="0" r="0" b="8255"/>
+            <wp:docPr id="1" name="Picture 1" descr="Diagram, schematic&#10;&#10;Description automatically generated"/>
             <wp:cNvGraphicFramePr>
               <a:graphicFrameLocks xmlns:a="http://schemas.openxmlformats.org/drawingml/2006/main" noChangeAspect="1"/>
             </wp:cNvGraphicFramePr>
@@ -157,11 +1090,11 @@
               <a:graphicData uri="http://schemas.openxmlformats.org/drawingml/2006/picture">
                 <pic:pic xmlns:pic="http://schemas.openxmlformats.org/drawingml/2006/picture">
                   <pic:nvPicPr>
-                    <pic:cNvPr id="1" name="Picture 1" descr="Diagram&#10;&#10;Description automatically generated"/>
+                    <pic:cNvPr id="1" name="Picture 1" descr="Diagram, schematic&#10;&#10;Description automatically generated"/>
                     <pic:cNvPicPr/>
                   </pic:nvPicPr>
                   <pic:blipFill>
-                    <a:blip r:embed="rId4"/>
+                    <a:blip r:embed="rId6"/>
                     <a:stretch>
                       <a:fillRect/>
                     </a:stretch>
@@ -169,7 +1102,7 @@
                   <pic:spPr>
                     <a:xfrm>
                       <a:off x="0" y="0"/>
-                      <a:ext cx="5943600" cy="3825875"/>
+                      <a:ext cx="5943600" cy="5154295"/>
                     </a:xfrm>
                     <a:prstGeom prst="rect">
                       <a:avLst/>
@@ -183,12 +1116,146 @@
       </w:r>
     </w:p>
     <w:p>
-      <w:hyperlink r:id="rId5" w:history="1">
+      <w:pPr>
+        <w:pStyle w:val="Caption"/>
+        <w:keepNext/>
+      </w:pPr>
+      <w:fldSimple w:instr=" SEQ Figure \* ARABIC ">
+        <w:r>
+          <w:rPr>
+            <w:noProof/>
+          </w:rPr>
+          <w:t>2</w:t>
+        </w:r>
+      </w:fldSimple>
+      <w:r>
+        <w:t>. Scribe: Decorator Pattern UML Class Diagram</w:t>
+      </w:r>
+    </w:p>
+    <w:p>
+      <w:r>
+        <w:rPr>
+          <w:noProof/>
+        </w:rPr>
+        <w:drawing>
+          <wp:inline distT="0" distB="0" distL="0" distR="0" wp14:anchorId="70127509" wp14:editId="4693BFB8">
+            <wp:extent cx="5943600" cy="3266440"/>
+            <wp:effectExtent l="0" t="0" r="0" b="0"/>
+            <wp:docPr id="4" name="Picture 4" descr="Diagram&#10;&#10;Description automatically generated"/>
+            <wp:cNvGraphicFramePr>
+              <a:graphicFrameLocks xmlns:a="http://schemas.openxmlformats.org/drawingml/2006/main" noChangeAspect="1"/>
+            </wp:cNvGraphicFramePr>
+            <a:graphic xmlns:a="http://schemas.openxmlformats.org/drawingml/2006/main">
+              <a:graphicData uri="http://schemas.openxmlformats.org/drawingml/2006/picture">
+                <pic:pic xmlns:pic="http://schemas.openxmlformats.org/drawingml/2006/picture">
+                  <pic:nvPicPr>
+                    <pic:cNvPr id="4" name="Picture 4" descr="Diagram&#10;&#10;Description automatically generated"/>
+                    <pic:cNvPicPr/>
+                  </pic:nvPicPr>
+                  <pic:blipFill>
+                    <a:blip r:embed="rId7"/>
+                    <a:stretch>
+                      <a:fillRect/>
+                    </a:stretch>
+                  </pic:blipFill>
+                  <pic:spPr>
+                    <a:xfrm>
+                      <a:off x="0" y="0"/>
+                      <a:ext cx="5943600" cy="3266440"/>
+                    </a:xfrm>
+                    <a:prstGeom prst="rect">
+                      <a:avLst/>
+                    </a:prstGeom>
+                  </pic:spPr>
+                </pic:pic>
+              </a:graphicData>
+            </a:graphic>
+          </wp:inline>
+        </w:drawing>
+      </w:r>
+    </w:p>
+    <w:p/>
+    <w:p>
+      <w:pPr>
+        <w:pStyle w:val="Caption"/>
+        <w:keepNext/>
+      </w:pPr>
+      <w:fldSimple w:instr=" SEQ Figure \* ARABIC ">
+        <w:r>
+          <w:rPr>
+            <w:noProof/>
+          </w:rPr>
+          <w:t>3</w:t>
+        </w:r>
+      </w:fldSimple>
+      <w:r>
+        <w:t>. Scribe: Singleton Pattern UML Class Diagram</w:t>
+      </w:r>
+    </w:p>
+    <w:p>
+      <w:r>
+        <w:rPr>
+          <w:noProof/>
+        </w:rPr>
+        <w:drawing>
+          <wp:inline distT="0" distB="0" distL="0" distR="0" wp14:anchorId="151CF190" wp14:editId="126BDAA3">
+            <wp:extent cx="4162425" cy="6019800"/>
+            <wp:effectExtent l="0" t="0" r="9525" b="0"/>
+            <wp:docPr id="3" name="Picture 3" descr="Diagram&#10;&#10;Description automatically generated"/>
+            <wp:cNvGraphicFramePr>
+              <a:graphicFrameLocks xmlns:a="http://schemas.openxmlformats.org/drawingml/2006/main" noChangeAspect="1"/>
+            </wp:cNvGraphicFramePr>
+            <a:graphic xmlns:a="http://schemas.openxmlformats.org/drawingml/2006/main">
+              <a:graphicData uri="http://schemas.openxmlformats.org/drawingml/2006/picture">
+                <pic:pic xmlns:pic="http://schemas.openxmlformats.org/drawingml/2006/picture">
+                  <pic:nvPicPr>
+                    <pic:cNvPr id="3" name="Picture 3" descr="Diagram&#10;&#10;Description automatically generated"/>
+                    <pic:cNvPicPr/>
+                  </pic:nvPicPr>
+                  <pic:blipFill>
+                    <a:blip r:embed="rId8"/>
+                    <a:stretch>
+                      <a:fillRect/>
+                    </a:stretch>
+                  </pic:blipFill>
+                  <pic:spPr>
+                    <a:xfrm>
+                      <a:off x="0" y="0"/>
+                      <a:ext cx="4162425" cy="6019800"/>
+                    </a:xfrm>
+                    <a:prstGeom prst="rect">
+                      <a:avLst/>
+                    </a:prstGeom>
+                  </pic:spPr>
+                </pic:pic>
+              </a:graphicData>
+            </a:graphic>
+          </wp:inline>
+        </w:drawing>
+      </w:r>
+    </w:p>
+    <w:p/>
+    <w:p>
+      <w:pPr>
+        <w:pStyle w:val="Heading1"/>
+      </w:pPr>
+      <w:r>
+        <w:t xml:space="preserve">Task 3 - Implement your solution in Java (13 </w:t>
+      </w:r>
+      <w:proofErr w:type="gramStart"/>
+      <w:r>
+        <w:t>points )</w:t>
+      </w:r>
+      <w:proofErr w:type="gramEnd"/>
+    </w:p>
+    <w:p/>
+    <w:p>
+      <w:hyperlink r:id="rId9" w:history="1">
         <w:r>
           <w:rPr>
             <w:rStyle w:val="Hyperlink"/>
           </w:rPr>
-          <w:t>https://lucid.app/lucidchart/6da3b896-06f6-42c1-8c34-fd1574ed10e2/edit?beaconFlowId=6715B84D6EA6FC18&amp;invitationId=inv_2c5297b9-e2d1-4a56-ad34-a287ffa5051d&amp;page=0_0#</w:t>
+          <w:t>https://github.com/metcs/met-cs665-assignment-3-MichaelKramerGuitar</w:t>
         </w:r>
       </w:hyperlink>
     </w:p>
@@ -201,6 +1268,127 @@
     </w:sectPr>
   </w:body>
 </w:document>
+</file>
+
+<file path=word/numbering.xml><?xml version="1.0" encoding="utf-8"?>
+<w:numbering xmlns:wpc="http://schemas.microsoft.com/office/word/2010/wordprocessingCanvas" xmlns:cx="http://schemas.microsoft.com/office/drawing/2014/chartex" xmlns:cx1="http://schemas.microsoft.com/office/drawing/2015/9/8/chartex" xmlns:cx2="http://schemas.microsoft.com/office/drawing/2015/10/21/chartex" xmlns:cx3="http://schemas.microsoft.com/office/drawing/2016/5/9/chartex" xmlns:cx4="http://schemas.microsoft.com/office/drawing/2016/5/10/chartex" xmlns:cx5="http://schemas.microsoft.com/office/drawing/2016/5/11/chartex" xmlns:cx6="http://schemas.microsoft.com/office/drawing/2016/5/12/chartex" xmlns:cx7="http://schemas.microsoft.com/office/drawing/2016/5/13/chartex" xmlns:cx8="http://schemas.microsoft.com/office/drawing/2016/5/14/chartex" xmlns:mc="http://schemas.openxmlformats.org/markup-compatibility/2006" xmlns:aink="http://schemas.microsoft.com/office/drawing/2016/ink" xmlns:am3d="http://schemas.microsoft.com/office/drawing/2017/model3d" xmlns:o="urn:schemas-microsoft-com:office:office" xmlns:r="http://schemas.openxmlformats.org/officeDocument/2006/relationships" xmlns:m="http://schemas.openxmlformats.org/officeDocument/2006/math" xmlns:v="urn:schemas-microsoft-com:vml" xmlns:wp14="http://schemas.microsoft.com/office/word/2010/wordprocessingDrawing" xmlns:wp="http://schemas.openxmlformats.org/drawingml/2006/wordprocessingDrawing" xmlns:w10="urn:schemas-microsoft-com:office:word" xmlns:w="http://schemas.openxmlformats.org/wordprocessingml/2006/main" xmlns:w14="http://schemas.microsoft.com/office/word/2010/wordml" xmlns:w15="http://schemas.microsoft.com/office/word/2012/wordml" xmlns:w16cex="http://schemas.microsoft.com/office/word/2018/wordml/cex" xmlns:w16cid="http://schemas.microsoft.com/office/word/2016/wordml/cid" xmlns:w16="http://schemas.microsoft.com/office/word/2018/wordml" xmlns:w16sdtdh="http://schemas.microsoft.com/office/word/2020/wordml/sdtdatahash" xmlns:w16se="http://schemas.microsoft.com/office/word/2015/wordml/symex" xmlns:wpg="http://schemas.microsoft.com/office/word/2010/wordprocessingGroup" xmlns:wpi="http://schemas.microsoft.com/office/word/2010/wordprocessingInk" xmlns:wne="http://schemas.microsoft.com/office/word/2006/wordml" xmlns:wps="http://schemas.microsoft.com/office/word/2010/wordprocessingShape" mc:Ignorable="w14 w15 w16se w16cid w16 w16cex w16sdtdh wp14">
+  <w:abstractNum w:abstractNumId="0" w15:restartNumberingAfterBreak="0">
+    <w:nsid w:val="040A1C78"/>
+    <w:multiLevelType w:val="hybridMultilevel"/>
+    <w:tmpl w:val="D1068F46"/>
+    <w:lvl w:ilvl="0" w:tplc="04090001">
+      <w:start w:val="1"/>
+      <w:numFmt w:val="bullet"/>
+      <w:lvlText w:val=""/>
+      <w:lvlJc w:val="left"/>
+      <w:pPr>
+        <w:ind w:left="720" w:hanging="360"/>
+      </w:pPr>
+      <w:rPr>
+        <w:rFonts w:ascii="Symbol" w:hAnsi="Symbol" w:hint="default"/>
+      </w:rPr>
+    </w:lvl>
+    <w:lvl w:ilvl="1" w:tplc="04090003" w:tentative="1">
+      <w:start w:val="1"/>
+      <w:numFmt w:val="bullet"/>
+      <w:lvlText w:val="o"/>
+      <w:lvlJc w:val="left"/>
+      <w:pPr>
+        <w:ind w:left="1440" w:hanging="360"/>
+      </w:pPr>
+      <w:rPr>
+        <w:rFonts w:ascii="Courier New" w:hAnsi="Courier New" w:cs="Courier New" w:hint="default"/>
+      </w:rPr>
+    </w:lvl>
+    <w:lvl w:ilvl="2" w:tplc="04090005" w:tentative="1">
+      <w:start w:val="1"/>
+      <w:numFmt w:val="bullet"/>
+      <w:lvlText w:val=""/>
+      <w:lvlJc w:val="left"/>
+      <w:pPr>
+        <w:ind w:left="2160" w:hanging="360"/>
+      </w:pPr>
+      <w:rPr>
+        <w:rFonts w:ascii="Wingdings" w:hAnsi="Wingdings" w:hint="default"/>
+      </w:rPr>
+    </w:lvl>
+    <w:lvl w:ilvl="3" w:tplc="04090001" w:tentative="1">
+      <w:start w:val="1"/>
+      <w:numFmt w:val="bullet"/>
+      <w:lvlText w:val=""/>
+      <w:lvlJc w:val="left"/>
+      <w:pPr>
+        <w:ind w:left="2880" w:hanging="360"/>
+      </w:pPr>
+      <w:rPr>
+        <w:rFonts w:ascii="Symbol" w:hAnsi="Symbol" w:hint="default"/>
+      </w:rPr>
+    </w:lvl>
+    <w:lvl w:ilvl="4" w:tplc="04090003" w:tentative="1">
+      <w:start w:val="1"/>
+      <w:numFmt w:val="bullet"/>
+      <w:lvlText w:val="o"/>
+      <w:lvlJc w:val="left"/>
+      <w:pPr>
+        <w:ind w:left="3600" w:hanging="360"/>
+      </w:pPr>
+      <w:rPr>
+        <w:rFonts w:ascii="Courier New" w:hAnsi="Courier New" w:cs="Courier New" w:hint="default"/>
+      </w:rPr>
+    </w:lvl>
+    <w:lvl w:ilvl="5" w:tplc="04090005" w:tentative="1">
+      <w:start w:val="1"/>
+      <w:numFmt w:val="bullet"/>
+      <w:lvlText w:val=""/>
+      <w:lvlJc w:val="left"/>
+      <w:pPr>
+        <w:ind w:left="4320" w:hanging="360"/>
+      </w:pPr>
+      <w:rPr>
+        <w:rFonts w:ascii="Wingdings" w:hAnsi="Wingdings" w:hint="default"/>
+      </w:rPr>
+    </w:lvl>
+    <w:lvl w:ilvl="6" w:tplc="04090001" w:tentative="1">
+      <w:start w:val="1"/>
+      <w:numFmt w:val="bullet"/>
+      <w:lvlText w:val=""/>
+      <w:lvlJc w:val="left"/>
+      <w:pPr>
+        <w:ind w:left="5040" w:hanging="360"/>
+      </w:pPr>
+      <w:rPr>
+        <w:rFonts w:ascii="Symbol" w:hAnsi="Symbol" w:hint="default"/>
+      </w:rPr>
+    </w:lvl>
+    <w:lvl w:ilvl="7" w:tplc="04090003" w:tentative="1">
+      <w:start w:val="1"/>
+      <w:numFmt w:val="bullet"/>
+      <w:lvlText w:val="o"/>
+      <w:lvlJc w:val="left"/>
+      <w:pPr>
+        <w:ind w:left="5760" w:hanging="360"/>
+      </w:pPr>
+      <w:rPr>
+        <w:rFonts w:ascii="Courier New" w:hAnsi="Courier New" w:cs="Courier New" w:hint="default"/>
+      </w:rPr>
+    </w:lvl>
+    <w:lvl w:ilvl="8" w:tplc="04090005" w:tentative="1">
+      <w:start w:val="1"/>
+      <w:numFmt w:val="bullet"/>
+      <w:lvlText w:val=""/>
+      <w:lvlJc w:val="left"/>
+      <w:pPr>
+        <w:ind w:left="6480" w:hanging="360"/>
+      </w:pPr>
+      <w:rPr>
+        <w:rFonts w:ascii="Wingdings" w:hAnsi="Wingdings" w:hint="default"/>
+      </w:rPr>
+    </w:lvl>
+  </w:abstractNum>
+  <w:num w:numId="1">
+    <w:abstractNumId w:val="0"/>
+  </w:num>
+</w:numbering>
 </file>
 
 <file path=word/styles.xml><?xml version="1.0" encoding="utf-8"?>
@@ -768,6 +1956,37 @@
       <w:u w:val="single"/>
     </w:rPr>
   </w:style>
+  <w:style w:type="paragraph" w:styleId="Caption">
+    <w:name w:val="caption"/>
+    <w:basedOn w:val="Normal"/>
+    <w:next w:val="Normal"/>
+    <w:uiPriority w:val="35"/>
+    <w:semiHidden/>
+    <w:unhideWhenUsed/>
+    <w:qFormat/>
+    <w:rsid w:val="00682354"/>
+    <w:pPr>
+      <w:spacing w:after="200" w:line="240" w:lineRule="auto"/>
+    </w:pPr>
+    <w:rPr>
+      <w:i/>
+      <w:iCs/>
+      <w:color w:val="44546A" w:themeColor="text2"/>
+      <w:sz w:val="18"/>
+      <w:szCs w:val="18"/>
+    </w:rPr>
+  </w:style>
+  <w:style w:type="paragraph" w:styleId="ListParagraph">
+    <w:name w:val="List Paragraph"/>
+    <w:basedOn w:val="Normal"/>
+    <w:uiPriority w:val="34"/>
+    <w:qFormat/>
+    <w:rsid w:val="000311C9"/>
+    <w:pPr>
+      <w:ind w:left="720"/>
+      <w:contextualSpacing/>
+    </w:pPr>
+  </w:style>
 </w:styles>
 </file>
 

</xml_diff>